<commit_message>
Updates to Software Report
</commit_message>
<xml_diff>
--- a/Software Development Report/Bibliography.docx
+++ b/Software Development Report/Bibliography.docx
@@ -30,6 +30,15 @@
       </w:pPr>
     </w:p>
     <w:p>
+      <w:pPr>
+        <w:rPr>
+          <w:rFonts w:ascii="Arial" w:eastAsia="Times New Roman" w:hAnsi="Arial" w:cs="Arial"/>
+          <w:color w:val="000000"/>
+          <w:sz w:val="20"/>
+          <w:szCs w:val="20"/>
+          <w:lang w:eastAsia="en-IE"/>
+        </w:rPr>
+      </w:pPr>
       <w:r>
         <w:t>-</w:t>
       </w:r>
@@ -76,6 +85,79 @@
         <w:t>. [online] Dev9. Available at: https://dev9.com/blog-posts/2015/1/the-myth-of-developer-productivity [Accessed 17 Oct. 2018].</w:t>
       </w:r>
     </w:p>
+    <w:p>
+      <w:pPr>
+        <w:rPr>
+          <w:rFonts w:ascii="Arial" w:eastAsia="Times New Roman" w:hAnsi="Arial" w:cs="Arial"/>
+          <w:color w:val="000000"/>
+          <w:sz w:val="20"/>
+          <w:szCs w:val="20"/>
+          <w:lang w:eastAsia="en-IE"/>
+        </w:rPr>
+      </w:pPr>
+    </w:p>
+    <w:p>
+      <w:r>
+        <w:rPr>
+          <w:rFonts w:ascii="Arial" w:eastAsia="Times New Roman" w:hAnsi="Arial" w:cs="Arial"/>
+          <w:color w:val="000000"/>
+          <w:sz w:val="20"/>
+          <w:szCs w:val="20"/>
+          <w:lang w:eastAsia="en-IE"/>
+        </w:rPr>
+        <w:t>-Beck, K., Grenning, J., Martin, R.C., Beedle, M., Highsmith, J., Mellor, S., Van Bennekum, A., Hunt, A., Schwaber, K., Cockburn, A., Jeffries, R., Sutherland, J., Cunningham, W., Kern, J., Thomas, D., Fowler, M. and Marick, B.</w:t>
+      </w:r>
+      <w:r>
+        <w:rPr>
+          <w:rFonts w:ascii="Arial" w:eastAsia="Times New Roman" w:hAnsi="Arial" w:cs="Arial"/>
+          <w:color w:val="000000"/>
+          <w:sz w:val="20"/>
+          <w:szCs w:val="20"/>
+          <w:lang w:eastAsia="en-IE"/>
+        </w:rPr>
+        <w:t xml:space="preserve"> (2011). Manifesto for Agile Software Development. Available at: </w:t>
+      </w:r>
+      <w:r>
+        <w:rPr>
+          <w:rFonts w:ascii="Arial" w:eastAsia="Times New Roman" w:hAnsi="Arial" w:cs="Arial"/>
+          <w:color w:val="000000"/>
+          <w:sz w:val="20"/>
+          <w:szCs w:val="20"/>
+          <w:lang w:eastAsia="en-IE"/>
+        </w:rPr>
+        <w:t>http://agilemanifesto.org/</w:t>
+      </w:r>
+      <w:r>
+        <w:rPr>
+          <w:rFonts w:ascii="Arial" w:eastAsia="Times New Roman" w:hAnsi="Arial" w:cs="Arial"/>
+          <w:color w:val="000000"/>
+          <w:sz w:val="20"/>
+          <w:szCs w:val="20"/>
+          <w:lang w:eastAsia="en-IE"/>
+        </w:rPr>
+        <w:t xml:space="preserve"> </w:t>
+      </w:r>
+      <w:r>
+        <w:rPr>
+          <w:rStyle w:val="selectable"/>
+          <w:rFonts w:ascii="Arial" w:hAnsi="Arial" w:cs="Arial"/>
+          <w:color w:val="000000"/>
+          <w:sz w:val="20"/>
+          <w:szCs w:val="20"/>
+        </w:rPr>
+        <w:t>[Accessed 3</w:t>
+      </w:r>
+      <w:r>
+        <w:rPr>
+          <w:rStyle w:val="selectable"/>
+          <w:rFonts w:ascii="Arial" w:hAnsi="Arial" w:cs="Arial"/>
+          <w:color w:val="000000"/>
+          <w:sz w:val="20"/>
+          <w:szCs w:val="20"/>
+        </w:rPr>
+        <w:t>1 Oct. 2018].</w:t>
+      </w:r>
+    </w:p>
     <w:p/>
     <w:p>
       <w:pPr>
@@ -164,29 +246,7 @@
           <w:sz w:val="20"/>
           <w:szCs w:val="20"/>
         </w:rPr>
-        <w:t xml:space="preserve">Fenton, N. and Neil, M. (1999). Software metrics: successes, </w:t>
-      </w:r>
-      <w:proofErr w:type="gramStart"/>
-      <w:r>
-        <w:rPr>
-          <w:rStyle w:val="selectable"/>
-          <w:rFonts w:ascii="Arial" w:hAnsi="Arial" w:cs="Arial"/>
-          <w:color w:val="000000"/>
-          <w:sz w:val="20"/>
-          <w:szCs w:val="20"/>
-        </w:rPr>
-        <w:t>failures</w:t>
-      </w:r>
-      <w:proofErr w:type="gramEnd"/>
-      <w:r>
-        <w:rPr>
-          <w:rStyle w:val="selectable"/>
-          <w:rFonts w:ascii="Arial" w:hAnsi="Arial" w:cs="Arial"/>
-          <w:color w:val="000000"/>
-          <w:sz w:val="20"/>
-          <w:szCs w:val="20"/>
-        </w:rPr>
-        <w:t xml:space="preserve"> and new directions. </w:t>
+        <w:t>Fenton, N. and Neil, M. (1999). Software metrics: successes, failures and new directions. </w:t>
       </w:r>
       <w:r>
         <w:rPr>
@@ -223,6 +283,15 @@
       </w:pPr>
     </w:p>
     <w:p>
+      <w:pPr>
+        <w:rPr>
+          <w:rStyle w:val="selectable"/>
+          <w:rFonts w:ascii="Arial" w:hAnsi="Arial" w:cs="Arial"/>
+          <w:color w:val="000000"/>
+          <w:sz w:val="20"/>
+          <w:szCs w:val="20"/>
+        </w:rPr>
+      </w:pPr>
       <w:r>
         <w:rPr>
           <w:rStyle w:val="selectable"/>
@@ -251,7 +320,7 @@
           <w:sz w:val="20"/>
           <w:szCs w:val="20"/>
         </w:rPr>
-        <w:t>Johnson, P. (2013). Searching under the Streetlight for Useful Software Analytics. </w:t>
+        <w:t>E. Hassan, A. and Xie, T. (2010). Software Intelligence: The Future of Mining Software Engineering Data. </w:t>
       </w:r>
       <w:r>
         <w:rPr>
@@ -263,6 +332,154 @@
           <w:sz w:val="20"/>
           <w:szCs w:val="20"/>
         </w:rPr>
+        <w:t>FoSER 2010</w:t>
+      </w:r>
+      <w:r>
+        <w:rPr>
+          <w:rStyle w:val="selectable"/>
+          <w:rFonts w:ascii="Arial" w:hAnsi="Arial" w:cs="Arial"/>
+          <w:color w:val="000000"/>
+          <w:sz w:val="20"/>
+          <w:szCs w:val="20"/>
+        </w:rPr>
+        <w:t>. [online] Available at: https://people.engr.ncsu.edu/txie/publications/foser10-si.pdf [Accessed 25 Oct. 2018].</w:t>
+      </w:r>
+    </w:p>
+    <w:p>
+      <w:pPr>
+        <w:rPr>
+          <w:rStyle w:val="selectable"/>
+          <w:rFonts w:ascii="Arial" w:hAnsi="Arial" w:cs="Arial"/>
+          <w:color w:val="000000"/>
+          <w:sz w:val="20"/>
+          <w:szCs w:val="20"/>
+        </w:rPr>
+      </w:pPr>
+    </w:p>
+    <w:p>
+      <w:pPr>
+        <w:rPr>
+          <w:rStyle w:val="selectable"/>
+          <w:rFonts w:ascii="Arial" w:hAnsi="Arial" w:cs="Arial"/>
+          <w:color w:val="000000"/>
+          <w:sz w:val="20"/>
+          <w:szCs w:val="20"/>
+        </w:rPr>
+      </w:pPr>
+      <w:r>
+        <w:rPr>
+          <w:rStyle w:val="selectable"/>
+          <w:rFonts w:ascii="Arial" w:hAnsi="Arial" w:cs="Arial"/>
+          <w:color w:val="000000"/>
+          <w:sz w:val="20"/>
+          <w:szCs w:val="20"/>
+        </w:rPr>
+        <w:t>-</w:t>
+      </w:r>
+      <w:r>
+        <w:rPr>
+          <w:rStyle w:val="selectable"/>
+          <w:rFonts w:ascii="Arial" w:hAnsi="Arial" w:cs="Arial"/>
+          <w:color w:val="000000"/>
+          <w:sz w:val="20"/>
+          <w:szCs w:val="20"/>
+        </w:rPr>
+        <w:t xml:space="preserve"> </w:t>
+      </w:r>
+      <w:r>
+        <w:rPr>
+          <w:rStyle w:val="selectable"/>
+          <w:rFonts w:ascii="Arial" w:hAnsi="Arial" w:cs="Arial"/>
+          <w:color w:val="000000"/>
+          <w:sz w:val="20"/>
+          <w:szCs w:val="20"/>
+        </w:rPr>
+        <w:t>Javdani, T., Zulzalil, H., Ghani, A., Sultan, A. and Parizi, R. (2012). On the Current Measurement Practices in Agile Software Development. </w:t>
+      </w:r>
+      <w:r>
+        <w:rPr>
+          <w:rStyle w:val="selectable"/>
+          <w:rFonts w:ascii="Arial" w:hAnsi="Arial" w:cs="Arial"/>
+          <w:i/>
+          <w:iCs/>
+          <w:color w:val="000000"/>
+          <w:sz w:val="20"/>
+          <w:szCs w:val="20"/>
+        </w:rPr>
+        <w:t>Journal of Computer Science Issues</w:t>
+      </w:r>
+      <w:r>
+        <w:rPr>
+          <w:rStyle w:val="selectable"/>
+          <w:rFonts w:ascii="Arial" w:hAnsi="Arial" w:cs="Arial"/>
+          <w:color w:val="000000"/>
+          <w:sz w:val="20"/>
+          <w:szCs w:val="20"/>
+        </w:rPr>
+        <w:t>, 9(4), pp.127-133.</w:t>
+      </w:r>
+    </w:p>
+    <w:p>
+      <w:pPr>
+        <w:rPr>
+          <w:rStyle w:val="selectable"/>
+          <w:rFonts w:ascii="Arial" w:hAnsi="Arial" w:cs="Arial"/>
+          <w:color w:val="000000"/>
+          <w:sz w:val="20"/>
+          <w:szCs w:val="20"/>
+        </w:rPr>
+      </w:pPr>
+    </w:p>
+    <w:p>
+      <w:pPr>
+        <w:rPr>
+          <w:rStyle w:val="selectable"/>
+          <w:rFonts w:ascii="Arial" w:hAnsi="Arial" w:cs="Arial"/>
+          <w:color w:val="000000"/>
+          <w:sz w:val="20"/>
+          <w:szCs w:val="20"/>
+        </w:rPr>
+      </w:pPr>
+      <w:r>
+        <w:rPr>
+          <w:rStyle w:val="selectable"/>
+          <w:rFonts w:ascii="Arial" w:hAnsi="Arial" w:cs="Arial"/>
+          <w:color w:val="000000"/>
+          <w:sz w:val="20"/>
+          <w:szCs w:val="20"/>
+        </w:rPr>
+        <w:t>-</w:t>
+      </w:r>
+      <w:r>
+        <w:rPr>
+          <w:rStyle w:val="selectable"/>
+          <w:rFonts w:ascii="Arial" w:hAnsi="Arial" w:cs="Arial"/>
+          <w:color w:val="000000"/>
+          <w:sz w:val="20"/>
+          <w:szCs w:val="20"/>
+        </w:rPr>
+        <w:t xml:space="preserve"> </w:t>
+      </w:r>
+      <w:r>
+        <w:rPr>
+          <w:rStyle w:val="selectable"/>
+          <w:rFonts w:ascii="Arial" w:hAnsi="Arial" w:cs="Arial"/>
+          <w:color w:val="000000"/>
+          <w:sz w:val="20"/>
+          <w:szCs w:val="20"/>
+        </w:rPr>
+        <w:t>Johnson, P. (2013). Searching under the Streetlight for Useful Software Analytics. </w:t>
+      </w:r>
+      <w:r>
+        <w:rPr>
+          <w:rStyle w:val="selectable"/>
+          <w:rFonts w:ascii="Arial" w:hAnsi="Arial" w:cs="Arial"/>
+          <w:i/>
+          <w:iCs/>
+          <w:color w:val="000000"/>
+          <w:sz w:val="20"/>
+          <w:szCs w:val="20"/>
+        </w:rPr>
         <w:t>IEEE Software</w:t>
       </w:r>
       <w:r>
@@ -275,8 +492,174 @@
         </w:rPr>
         <w:t>, 30(4), pp.57-63.</w:t>
       </w:r>
-      <w:bookmarkStart w:id="0" w:name="_GoBack"/>
+    </w:p>
+    <w:p>
+      <w:pPr>
+        <w:rPr>
+          <w:rStyle w:val="selectable"/>
+          <w:rFonts w:ascii="Arial" w:hAnsi="Arial" w:cs="Arial"/>
+          <w:color w:val="000000"/>
+          <w:sz w:val="20"/>
+          <w:szCs w:val="20"/>
+        </w:rPr>
+      </w:pPr>
+    </w:p>
+    <w:p>
+      <w:pPr>
+        <w:rPr>
+          <w:rFonts w:ascii="Arial" w:eastAsia="Times New Roman" w:hAnsi="Arial" w:cs="Arial"/>
+          <w:color w:val="000000"/>
+          <w:sz w:val="20"/>
+          <w:szCs w:val="20"/>
+          <w:lang w:eastAsia="en-IE"/>
+        </w:rPr>
+      </w:pPr>
+      <w:r>
+        <w:rPr>
+          <w:rStyle w:val="selectable"/>
+          <w:rFonts w:ascii="Arial" w:hAnsi="Arial" w:cs="Arial"/>
+          <w:color w:val="000000"/>
+          <w:sz w:val="20"/>
+          <w:szCs w:val="20"/>
+        </w:rPr>
+        <w:t>-</w:t>
+      </w:r>
+      <w:bookmarkStart w:id="0" w:name="_Hlk528766805"/>
+      <w:r>
+        <w:rPr>
+          <w:rFonts w:ascii="Arial" w:eastAsia="Times New Roman" w:hAnsi="Arial" w:cs="Arial"/>
+          <w:color w:val="000000"/>
+          <w:sz w:val="20"/>
+          <w:szCs w:val="20"/>
+          <w:lang w:eastAsia="en-IE"/>
+        </w:rPr>
+        <w:t xml:space="preserve"> </w:t>
+      </w:r>
+      <w:r>
+        <w:rPr>
+          <w:rFonts w:ascii="Arial" w:eastAsia="Times New Roman" w:hAnsi="Arial" w:cs="Arial"/>
+          <w:color w:val="000000"/>
+          <w:sz w:val="20"/>
+          <w:szCs w:val="20"/>
+          <w:lang w:eastAsia="en-IE"/>
+        </w:rPr>
+        <w:t>Pocatilu, P., Alecu, F. and Vetrici, M. (2010). Measuring the Efficiency of Cloud Computing for E-learning Systems. </w:t>
+      </w:r>
+      <w:r>
+        <w:rPr>
+          <w:rFonts w:ascii="Arial" w:eastAsia="Times New Roman" w:hAnsi="Arial" w:cs="Arial"/>
+          <w:i/>
+          <w:iCs/>
+          <w:color w:val="000000"/>
+          <w:sz w:val="20"/>
+          <w:szCs w:val="20"/>
+          <w:lang w:eastAsia="en-IE"/>
+        </w:rPr>
+        <w:t>WSEAS TRANSACTIONS on COMPUTERS</w:t>
+      </w:r>
+      <w:r>
+        <w:rPr>
+          <w:rFonts w:ascii="Arial" w:eastAsia="Times New Roman" w:hAnsi="Arial" w:cs="Arial"/>
+          <w:color w:val="000000"/>
+          <w:sz w:val="20"/>
+          <w:szCs w:val="20"/>
+          <w:lang w:eastAsia="en-IE"/>
+        </w:rPr>
+        <w:t xml:space="preserve">, [online] 9(1), pp.42-51. Available at: </w:t>
+      </w:r>
       <w:bookmarkEnd w:id="0"/>
+      <w:r>
+        <w:rPr>
+          <w:rFonts w:ascii="Arial" w:eastAsia="Times New Roman" w:hAnsi="Arial" w:cs="Arial"/>
+          <w:color w:val="000000"/>
+          <w:sz w:val="20"/>
+          <w:szCs w:val="20"/>
+          <w:lang w:eastAsia="en-IE"/>
+        </w:rPr>
+        <w:t>https://pdfs.semanticscholar.org/0d6f/2e0ee9dac8e6d8682c05c12c1e2b7bc01b08.pdf [Accessed 24 Oct. 2018].</w:t>
+      </w:r>
+    </w:p>
+    <w:p>
+      <w:pPr>
+        <w:rPr>
+          <w:rFonts w:ascii="Arial" w:eastAsia="Times New Roman" w:hAnsi="Arial" w:cs="Arial"/>
+          <w:color w:val="000000"/>
+          <w:sz w:val="20"/>
+          <w:szCs w:val="20"/>
+          <w:lang w:eastAsia="en-IE"/>
+        </w:rPr>
+      </w:pPr>
+    </w:p>
+    <w:p>
+      <w:pPr>
+        <w:rPr>
+          <w:b/>
+        </w:rPr>
+      </w:pPr>
+      <w:r>
+        <w:rPr>
+          <w:rFonts w:ascii="Arial" w:eastAsia="Times New Roman" w:hAnsi="Arial" w:cs="Arial"/>
+          <w:color w:val="000000"/>
+          <w:sz w:val="20"/>
+          <w:szCs w:val="20"/>
+          <w:lang w:eastAsia="en-IE"/>
+        </w:rPr>
+        <w:t>-</w:t>
+      </w:r>
+      <w:r>
+        <w:rPr>
+          <w:rStyle w:val="selectable"/>
+          <w:rFonts w:ascii="Arial" w:hAnsi="Arial" w:cs="Arial"/>
+          <w:color w:val="000000"/>
+          <w:sz w:val="20"/>
+          <w:szCs w:val="20"/>
+        </w:rPr>
+        <w:t xml:space="preserve"> </w:t>
+      </w:r>
+      <w:r>
+        <w:rPr>
+          <w:rStyle w:val="selectable"/>
+          <w:rFonts w:ascii="Arial" w:hAnsi="Arial" w:cs="Arial"/>
+          <w:color w:val="000000"/>
+          <w:sz w:val="20"/>
+          <w:szCs w:val="20"/>
+        </w:rPr>
+        <w:t>Snipes, W., Augustine, V., Nair, A. and Murphy-Hill, E. (2013). Towards recognizing and rewarding efficient developer work patterns. </w:t>
+      </w:r>
+      <w:r>
+        <w:rPr>
+          <w:rStyle w:val="selectable"/>
+          <w:rFonts w:ascii="Arial" w:hAnsi="Arial" w:cs="Arial"/>
+          <w:i/>
+          <w:iCs/>
+          <w:color w:val="000000"/>
+          <w:sz w:val="20"/>
+          <w:szCs w:val="20"/>
+        </w:rPr>
+        <w:t>35th International Conference on Software Engineering (ICSE)</w:t>
+      </w:r>
+      <w:r>
+        <w:rPr>
+          <w:rStyle w:val="selectable"/>
+          <w:rFonts w:ascii="Arial" w:hAnsi="Arial" w:cs="Arial"/>
+          <w:color w:val="000000"/>
+          <w:sz w:val="20"/>
+          <w:szCs w:val="20"/>
+        </w:rPr>
+        <w:t>, pp.1277-1280.</w:t>
+      </w:r>
+      <w:r>
+        <w:rPr>
+          <w:rStyle w:val="selectable"/>
+          <w:rFonts w:ascii="Arial" w:hAnsi="Arial" w:cs="Arial"/>
+          <w:color w:val="000000"/>
+          <w:sz w:val="20"/>
+          <w:szCs w:val="20"/>
+        </w:rPr>
+        <w:t xml:space="preserve"> </w:t>
+      </w:r>
+      <w:bookmarkStart w:id="1" w:name="_GoBack"/>
+      <w:bookmarkEnd w:id="1"/>
     </w:p>
     <w:sectPr>
       <w:pgSz w:w="11906" w:h="16838"/>
@@ -734,6 +1117,29 @@
       <w:bCs/>
     </w:rPr>
   </w:style>
+  <w:style w:type="character" w:styleId="Hyperlink">
+    <w:name w:val="Hyperlink"/>
+    <w:basedOn w:val="DefaultParagraphFont"/>
+    <w:uiPriority w:val="99"/>
+    <w:unhideWhenUsed/>
+    <w:rsid w:val="00B80B9C"/>
+    <w:rPr>
+      <w:color w:val="0563C1" w:themeColor="hyperlink"/>
+      <w:u w:val="single"/>
+    </w:rPr>
+  </w:style>
+  <w:style w:type="character" w:styleId="UnresolvedMention">
+    <w:name w:val="Unresolved Mention"/>
+    <w:basedOn w:val="DefaultParagraphFont"/>
+    <w:uiPriority w:val="99"/>
+    <w:semiHidden/>
+    <w:unhideWhenUsed/>
+    <w:rsid w:val="00B80B9C"/>
+    <w:rPr>
+      <w:color w:val="808080"/>
+      <w:shd w:val="clear" w:color="auto" w:fill="E6E6E6"/>
+    </w:rPr>
+  </w:style>
 </w:styles>
 </file>
 

</xml_diff>